<commit_message>
add new test cases of the login
</commit_message>
<xml_diff>
--- a/Manual Testing Project.docx
+++ b/Manual Testing Project.docx
@@ -22,7 +22,32 @@
         <w:t>Manual Testing Project</w:t>
       </w:r>
     </w:p>
-    <w:p/>
+    <w:p>
+      <w:pPr>
+        <w:rPr>
+          <w:b/>
+          <w:bCs/>
+          <w:sz w:val="32"/>
+          <w:szCs w:val="32"/>
+        </w:rPr>
+      </w:pPr>
+    </w:p>
+    <w:p>
+      <w:r>
+        <w:t xml:space="preserve">Linked </w:t>
+      </w:r>
+      <w:proofErr w:type="gramStart"/>
+      <w:r>
+        <w:t>In :</w:t>
+      </w:r>
+      <w:proofErr w:type="gramEnd"/>
+      <w:r>
+        <w:t xml:space="preserve"> </w:t>
+      </w:r>
+      <w:r>
+        <w:t>www.linkedin.com/in/shubham-randive</w:t>
+      </w:r>
+    </w:p>
     <w:p>
       <w:pPr>
         <w:rPr>
@@ -468,6 +493,7 @@
         </w:numPr>
       </w:pPr>
       <w:r>
+        <w:lastRenderedPageBreak/>
         <w:t>Pricing</w:t>
       </w:r>
     </w:p>
@@ -492,7 +518,6 @@
         </w:numPr>
       </w:pPr>
       <w:r>
-        <w:lastRenderedPageBreak/>
         <w:t>Suspension and resumption criteria</w:t>
       </w:r>
     </w:p>

</xml_diff>